<commit_message>
bars working and fitted except top margin too big
</commit_message>
<xml_diff>
--- a/Projection.docx
+++ b/Projection.docx
@@ -24461,7 +24461,7 @@
   <w:style w:type="paragraph" w:default="1" w:styleId="Normal">
     <w:name w:val="Normal"/>
     <w:uiPriority w:val="99"/>
-    <w:rsid w:val="003210F9"/>
+    <w:rsid w:val="00127B74"/>
     <w:rPr>
       <w:rFonts w:ascii="Courier New" w:hAnsi="Courier New"/>
       <w:sz w:val="22"/>
@@ -24473,7 +24473,7 @@
     <w:next w:val="Heading2"/>
     <w:link w:val="Heading1Char"/>
     <w:semiHidden/>
-    <w:rsid w:val="003210F9"/>
+    <w:rsid w:val="00127B74"/>
     <w:pPr>
       <w:outlineLvl w:val="0"/>
     </w:pPr>
@@ -24493,7 +24493,7 @@
     <w:basedOn w:val="Normal"/>
     <w:next w:val="Slugline"/>
     <w:link w:val="Heading2Char"/>
-    <w:rsid w:val="003210F9"/>
+    <w:rsid w:val="00127B74"/>
     <w:pPr>
       <w:spacing w:before="240"/>
       <w:outlineLvl w:val="1"/>
@@ -24511,7 +24511,7 @@
     <w:link w:val="Heading3Char"/>
     <w:autoRedefine/>
     <w:semiHidden/>
-    <w:rsid w:val="003210F9"/>
+    <w:rsid w:val="00127B74"/>
     <w:pPr>
       <w:keepNext/>
       <w:spacing w:before="240"/>
@@ -24531,7 +24531,7 @@
     <w:link w:val="Heading4Char"/>
     <w:uiPriority w:val="9"/>
     <w:semiHidden/>
-    <w:rsid w:val="003210F9"/>
+    <w:rsid w:val="00127B74"/>
     <w:pPr>
       <w:keepNext/>
       <w:spacing w:before="240" w:after="60"/>
@@ -24552,7 +24552,7 @@
     <w:link w:val="Heading5Char"/>
     <w:uiPriority w:val="9"/>
     <w:semiHidden/>
-    <w:rsid w:val="003210F9"/>
+    <w:rsid w:val="00127B74"/>
     <w:pPr>
       <w:spacing w:before="240" w:after="60"/>
       <w:outlineLvl w:val="4"/>
@@ -24572,7 +24572,7 @@
     <w:uiPriority w:val="1"/>
     <w:semiHidden/>
     <w:unhideWhenUsed/>
-    <w:rsid w:val="003210F9"/>
+    <w:rsid w:val="00127B74"/>
   </w:style>
   <w:style w:type="table" w:default="1" w:styleId="TableNormal">
     <w:name w:val="Normal Table"/>
@@ -24597,7 +24597,7 @@
     <w:uiPriority w:val="99"/>
     <w:semiHidden/>
     <w:unhideWhenUsed/>
-    <w:rsid w:val="003210F9"/>
+    <w:rsid w:val="00127B74"/>
   </w:style>
   <w:style w:type="paragraph" w:customStyle="1" w:styleId="sDissolve">
     <w:name w:val="sDissolve:"/>
@@ -24647,7 +24647,7 @@
     <w:basedOn w:val="Normal"/>
     <w:link w:val="HeaderChar"/>
     <w:semiHidden/>
-    <w:rsid w:val="003210F9"/>
+    <w:rsid w:val="00127B74"/>
     <w:pPr>
       <w:tabs>
         <w:tab w:val="center" w:pos="4320"/>
@@ -24672,7 +24672,7 @@
     <w:next w:val="Slugline"/>
     <w:uiPriority w:val="1"/>
     <w:qFormat/>
-    <w:rsid w:val="003210F9"/>
+    <w:rsid w:val="00127B74"/>
     <w:rPr>
       <w:color w:val="2E74B5" w:themeColor="accent5" w:themeShade="BF"/>
     </w:rPr>
@@ -24682,7 +24682,7 @@
     <w:basedOn w:val="Normal"/>
     <w:link w:val="FooterChar"/>
     <w:semiHidden/>
-    <w:rsid w:val="003210F9"/>
+    <w:rsid w:val="00127B74"/>
     <w:pPr>
       <w:tabs>
         <w:tab w:val="center" w:pos="4320"/>
@@ -24694,7 +24694,7 @@
     <w:name w:val="page number"/>
     <w:basedOn w:val="DefaultParagraphFont"/>
     <w:semiHidden/>
-    <w:rsid w:val="003210F9"/>
+    <w:rsid w:val="00127B74"/>
   </w:style>
   <w:style w:type="paragraph" w:customStyle="1" w:styleId="CutTo">
     <w:name w:val="CutTo"/>
@@ -24702,7 +24702,7 @@
     <w:next w:val="Normal"/>
     <w:uiPriority w:val="1"/>
     <w:qFormat/>
-    <w:rsid w:val="003210F9"/>
+    <w:rsid w:val="00127B74"/>
     <w:pPr>
       <w:keepNext/>
       <w:spacing w:before="240"/>
@@ -24741,7 +24741,7 @@
   <w:style w:type="paragraph" w:customStyle="1" w:styleId="ActBreak">
     <w:name w:val="ActBreak"/>
     <w:basedOn w:val="Notes"/>
-    <w:rsid w:val="003210F9"/>
+    <w:rsid w:val="00127B74"/>
     <w:pPr>
       <w:outlineLvl w:val="0"/>
     </w:pPr>
@@ -24879,7 +24879,7 @@
     <w:link w:val="Heading4"/>
     <w:uiPriority w:val="9"/>
     <w:semiHidden/>
-    <w:rsid w:val="003210F9"/>
+    <w:rsid w:val="00127B74"/>
     <w:rPr>
       <w:rFonts w:asciiTheme="minorHAnsi" w:eastAsiaTheme="minorEastAsia" w:hAnsiTheme="minorHAnsi" w:cstheme="minorBidi"/>
       <w:b/>
@@ -24894,7 +24894,7 @@
     <w:link w:val="Heading5"/>
     <w:uiPriority w:val="9"/>
     <w:semiHidden/>
-    <w:rsid w:val="003210F9"/>
+    <w:rsid w:val="00127B74"/>
     <w:rPr>
       <w:rFonts w:asciiTheme="minorHAnsi" w:eastAsiaTheme="minorEastAsia" w:hAnsiTheme="minorHAnsi" w:cstheme="minorBidi"/>
       <w:b/>
@@ -24912,7 +24912,7 @@
     <w:link w:val="NotesChar"/>
     <w:uiPriority w:val="1"/>
     <w:qFormat/>
-    <w:rsid w:val="003210F9"/>
+    <w:rsid w:val="00127B74"/>
     <w:pPr>
       <w:spacing w:before="240"/>
       <w:ind w:right="360"/>
@@ -24941,7 +24941,7 @@
     <w:basedOn w:val="DefaultParagraphFont"/>
     <w:link w:val="Footer"/>
     <w:semiHidden/>
-    <w:rsid w:val="003210F9"/>
+    <w:rsid w:val="00127B74"/>
     <w:rPr>
       <w:rFonts w:ascii="Courier New" w:hAnsi="Courier New"/>
       <w:sz w:val="22"/>
@@ -24952,7 +24952,7 @@
     <w:basedOn w:val="DefaultParagraphFont"/>
     <w:link w:val="Header"/>
     <w:semiHidden/>
-    <w:rsid w:val="003210F9"/>
+    <w:rsid w:val="00127B74"/>
     <w:rPr>
       <w:rFonts w:ascii="Courier New" w:hAnsi="Courier New"/>
       <w:sz w:val="22"/>
@@ -24964,7 +24964,7 @@
     <w:basedOn w:val="DefaultParagraphFont"/>
     <w:link w:val="Heading1"/>
     <w:semiHidden/>
-    <w:rsid w:val="003210F9"/>
+    <w:rsid w:val="00127B74"/>
     <w:rPr>
       <w:rFonts w:ascii="Courier New" w:eastAsiaTheme="minorEastAsia" w:hAnsi="Courier New" w:cstheme="minorBidi"/>
       <w:b/>
@@ -24980,7 +24980,7 @@
     <w:aliases w:val="OldSummary Char,SummaryOld Char"/>
     <w:basedOn w:val="DefaultParagraphFont"/>
     <w:link w:val="Heading2"/>
-    <w:rsid w:val="003210F9"/>
+    <w:rsid w:val="00127B74"/>
     <w:rPr>
       <w:rFonts w:ascii="Courier New" w:hAnsi="Courier New"/>
       <w:vanish/>
@@ -24993,7 +24993,7 @@
     <w:basedOn w:val="Notes"/>
     <w:next w:val="Normal"/>
     <w:uiPriority w:val="1"/>
-    <w:rsid w:val="003210F9"/>
+    <w:rsid w:val="00127B74"/>
     <w:pPr>
       <w:outlineLvl w:val="1"/>
     </w:pPr>
@@ -25007,7 +25007,7 @@
     <w:basedOn w:val="DefaultParagraphFont"/>
     <w:link w:val="Heading3"/>
     <w:semiHidden/>
-    <w:rsid w:val="003210F9"/>
+    <w:rsid w:val="00127B74"/>
     <w:rPr>
       <w:rFonts w:ascii="Courier New" w:eastAsiaTheme="minorEastAsia" w:hAnsi="Courier New" w:cstheme="minorBidi"/>
       <w:caps/>
@@ -25018,7 +25018,7 @@
   <w:style w:type="paragraph" w:styleId="NoSpacing">
     <w:name w:val="No Spacing"/>
     <w:uiPriority w:val="1"/>
-    <w:rsid w:val="003210F9"/>
+    <w:rsid w:val="00127B74"/>
     <w:rPr>
       <w:rFonts w:ascii="Courier New" w:hAnsi="Courier New"/>
       <w:sz w:val="22"/>
@@ -25030,7 +25030,7 @@
     <w:next w:val="Normal"/>
     <w:link w:val="ActionChar"/>
     <w:qFormat/>
-    <w:rsid w:val="003210F9"/>
+    <w:rsid w:val="00127B74"/>
     <w:pPr>
       <w:spacing w:before="120"/>
       <w:ind w:left="360" w:right="360"/>
@@ -25040,7 +25040,7 @@
   <w:style w:type="character" w:customStyle="1" w:styleId="ActionChar">
     <w:name w:val="Action Char"/>
     <w:link w:val="Action"/>
-    <w:rsid w:val="003210F9"/>
+    <w:rsid w:val="00127B74"/>
     <w:rPr>
       <w:rFonts w:ascii="Courier New" w:hAnsi="Courier New"/>
       <w:sz w:val="22"/>
@@ -25051,7 +25051,7 @@
     <w:basedOn w:val="Normal"/>
     <w:next w:val="Dialog"/>
     <w:qFormat/>
-    <w:rsid w:val="003210F9"/>
+    <w:rsid w:val="00127B74"/>
     <w:pPr>
       <w:keepNext/>
       <w:spacing w:before="240"/>
@@ -25067,7 +25067,7 @@
     <w:next w:val="Slugline"/>
     <w:uiPriority w:val="1"/>
     <w:semiHidden/>
-    <w:rsid w:val="003210F9"/>
+    <w:rsid w:val="00127B74"/>
     <w:pPr>
       <w:keepNext/>
       <w:spacing w:before="240"/>
@@ -25082,7 +25082,7 @@
     <w:basedOn w:val="Normal"/>
     <w:next w:val="CharacterName"/>
     <w:qFormat/>
-    <w:rsid w:val="003210F9"/>
+    <w:rsid w:val="00127B74"/>
     <w:pPr>
       <w:keepLines/>
       <w:ind w:left="1800" w:right="1800"/>
@@ -25093,7 +25093,7 @@
     <w:basedOn w:val="Normal"/>
     <w:next w:val="Dialog"/>
     <w:qFormat/>
-    <w:rsid w:val="003210F9"/>
+    <w:rsid w:val="00127B74"/>
     <w:pPr>
       <w:keepNext/>
       <w:keepLines/>
@@ -25108,7 +25108,7 @@
     <w:autoRedefine/>
     <w:uiPriority w:val="1"/>
     <w:qFormat/>
-    <w:rsid w:val="003210F9"/>
+    <w:rsid w:val="00127B74"/>
     <w:pPr>
       <w:keepNext/>
       <w:spacing w:before="240"/>
@@ -25136,7 +25136,7 @@
     <w:name w:val="Subtle Emphasis"/>
     <w:basedOn w:val="DefaultParagraphFont"/>
     <w:uiPriority w:val="19"/>
-    <w:rsid w:val="003210F9"/>
+    <w:rsid w:val="00127B74"/>
     <w:rPr>
       <w:i/>
       <w:iCs/>
@@ -25147,7 +25147,7 @@
     <w:name w:val="Emphasis"/>
     <w:basedOn w:val="DefaultParagraphFont"/>
     <w:uiPriority w:val="20"/>
-    <w:rsid w:val="003210F9"/>
+    <w:rsid w:val="00127B74"/>
     <w:rPr>
       <w:i/>
       <w:iCs/>
@@ -25157,7 +25157,7 @@
     <w:name w:val="Intense Emphasis"/>
     <w:basedOn w:val="DefaultParagraphFont"/>
     <w:uiPriority w:val="21"/>
-    <w:rsid w:val="003210F9"/>
+    <w:rsid w:val="00127B74"/>
     <w:rPr>
       <w:i/>
       <w:iCs/>
@@ -25168,7 +25168,7 @@
     <w:name w:val="Strong"/>
     <w:basedOn w:val="DefaultParagraphFont"/>
     <w:uiPriority w:val="22"/>
-    <w:rsid w:val="003210F9"/>
+    <w:rsid w:val="00127B74"/>
     <w:rPr>
       <w:b/>
       <w:bCs/>
@@ -25246,7 +25246,7 @@
     <w:name w:val="Subtle Reference"/>
     <w:basedOn w:val="DefaultParagraphFont"/>
     <w:uiPriority w:val="31"/>
-    <w:rsid w:val="003210F9"/>
+    <w:rsid w:val="00127B74"/>
     <w:rPr>
       <w:smallCaps/>
       <w:color w:val="5A5A5A" w:themeColor="text1" w:themeTint="A5"/>
@@ -25256,7 +25256,7 @@
     <w:name w:val="Intense Reference"/>
     <w:basedOn w:val="DefaultParagraphFont"/>
     <w:uiPriority w:val="32"/>
-    <w:rsid w:val="003210F9"/>
+    <w:rsid w:val="00127B74"/>
     <w:rPr>
       <w:b/>
       <w:bCs/>
@@ -25269,7 +25269,7 @@
     <w:name w:val="List Paragraph"/>
     <w:basedOn w:val="Normal"/>
     <w:uiPriority w:val="34"/>
-    <w:rsid w:val="003210F9"/>
+    <w:rsid w:val="00127B74"/>
     <w:pPr>
       <w:ind w:left="720"/>
       <w:contextualSpacing/>
@@ -25282,7 +25282,7 @@
     <w:link w:val="ActBreakChar"/>
     <w:uiPriority w:val="1"/>
     <w:qFormat/>
-    <w:rsid w:val="003210F9"/>
+    <w:rsid w:val="00127B74"/>
     <w:rPr>
       <w:rFonts w:eastAsiaTheme="minorEastAsia" w:cstheme="minorBidi"/>
       <w:b/>
@@ -25294,7 +25294,7 @@
     <w:name w:val="Slugline"/>
     <w:next w:val="Action"/>
     <w:qFormat/>
-    <w:rsid w:val="003210F9"/>
+    <w:rsid w:val="00127B74"/>
     <w:pPr>
       <w:spacing w:before="240"/>
       <w:ind w:left="360" w:right="360"/>
@@ -25312,7 +25312,7 @@
     <w:next w:val="Slugline"/>
     <w:uiPriority w:val="1"/>
     <w:semiHidden/>
-    <w:rsid w:val="003210F9"/>
+    <w:rsid w:val="00127B74"/>
     <w:pPr>
       <w:spacing w:before="240"/>
       <w:jc w:val="right"/>
@@ -25325,7 +25325,7 @@
     <w:name w:val="Dissolve Char"/>
     <w:link w:val="Dissolve"/>
     <w:uiPriority w:val="1"/>
-    <w:rsid w:val="003210F9"/>
+    <w:rsid w:val="00127B74"/>
     <w:rPr>
       <w:rFonts w:ascii="Courier New" w:eastAsiaTheme="minorEastAsia" w:hAnsi="Courier New" w:cstheme="minorBidi"/>
       <w:caps/>
@@ -25351,7 +25351,7 @@
     <w:basedOn w:val="DefaultParagraphFont"/>
     <w:link w:val="ActBreak0"/>
     <w:uiPriority w:val="1"/>
-    <w:rsid w:val="003210F9"/>
+    <w:rsid w:val="00127B74"/>
     <w:rPr>
       <w:rFonts w:ascii="Courier New" w:eastAsiaTheme="minorEastAsia" w:hAnsi="Courier New" w:cstheme="minorBidi"/>
       <w:b/>
@@ -25367,7 +25367,7 @@
     <w:next w:val="Action"/>
     <w:uiPriority w:val="1"/>
     <w:qFormat/>
-    <w:rsid w:val="003210F9"/>
+    <w:rsid w:val="00127B74"/>
     <w:pPr>
       <w:outlineLvl w:val="3"/>
     </w:pPr>
@@ -25675,12 +25675,25 @@
   <wetp:taskpane dockstate="right" visibility="0" width="350" row="1">
     <wetp:webextensionref xmlns:r="http://schemas.openxmlformats.org/officeDocument/2006/relationships" r:id="rId1"/>
   </wetp:taskpane>
+  <wetp:taskpane dockstate="right" visibility="0" width="788" row="1">
+    <wetp:webextensionref xmlns:r="http://schemas.openxmlformats.org/officeDocument/2006/relationships" r:id="rId2"/>
+  </wetp:taskpane>
 </wetp:taskpanes>
 </file>
 
 <file path=word/webextensions/webextension1.xml><?xml version="1.0" encoding="utf-8"?>
 <we:webextension xmlns:we="http://schemas.microsoft.com/office/webextensions/webextension/2010/11" id="{99C7029B-E7DD-41F5-8E55-61CB7100439E}">
   <we:reference id="e1d32940-f94d-4b3b-9092-8de7b3f9988a" version="1.0.0.0" store="developer" storeType="Registry"/>
+  <we:alternateReferences/>
+  <we:properties/>
+  <we:bindings/>
+  <we:snapshot xmlns:r="http://schemas.openxmlformats.org/officeDocument/2006/relationships"/>
+</we:webextension>
+</file>
+
+<file path=word/webextensions/webextension2.xml><?xml version="1.0" encoding="utf-8"?>
+<we:webextension xmlns:we="http://schemas.microsoft.com/office/webextensions/webextension/2010/11" id="{7CDF67DF-CCC4-4E69-BBEB-02C21C84F2ED}">
+  <we:reference id="eab489e3-cf24-4282-a179-2b130404060f" version="1.0.0.0" store="developer" storeType="Registry"/>
   <we:alternateReferences/>
   <we:properties/>
   <we:bindings/>

</xml_diff>

<commit_message>
Forking now that Master is somewhat feature complete
this will be the new main fork
</commit_message>
<xml_diff>
--- a/Projection.docx
+++ b/Projection.docx
@@ -24461,7 +24461,7 @@
   <w:style w:type="paragraph" w:default="1" w:styleId="Normal">
     <w:name w:val="Normal"/>
     <w:uiPriority w:val="99"/>
-    <w:rsid w:val="00127B74"/>
+    <w:rsid w:val="00DF3747"/>
     <w:rPr>
       <w:rFonts w:ascii="Courier New" w:hAnsi="Courier New"/>
       <w:sz w:val="22"/>
@@ -24473,7 +24473,7 @@
     <w:next w:val="Heading2"/>
     <w:link w:val="Heading1Char"/>
     <w:semiHidden/>
-    <w:rsid w:val="00127B74"/>
+    <w:rsid w:val="00DF3747"/>
     <w:pPr>
       <w:outlineLvl w:val="0"/>
     </w:pPr>
@@ -24493,7 +24493,7 @@
     <w:basedOn w:val="Normal"/>
     <w:next w:val="Slugline"/>
     <w:link w:val="Heading2Char"/>
-    <w:rsid w:val="00127B74"/>
+    <w:rsid w:val="00DF3747"/>
     <w:pPr>
       <w:spacing w:before="240"/>
       <w:outlineLvl w:val="1"/>
@@ -24511,7 +24511,7 @@
     <w:link w:val="Heading3Char"/>
     <w:autoRedefine/>
     <w:semiHidden/>
-    <w:rsid w:val="00127B74"/>
+    <w:rsid w:val="00DF3747"/>
     <w:pPr>
       <w:keepNext/>
       <w:spacing w:before="240"/>
@@ -24531,7 +24531,7 @@
     <w:link w:val="Heading4Char"/>
     <w:uiPriority w:val="9"/>
     <w:semiHidden/>
-    <w:rsid w:val="00127B74"/>
+    <w:rsid w:val="00DF3747"/>
     <w:pPr>
       <w:keepNext/>
       <w:spacing w:before="240" w:after="60"/>
@@ -24552,7 +24552,7 @@
     <w:link w:val="Heading5Char"/>
     <w:uiPriority w:val="9"/>
     <w:semiHidden/>
-    <w:rsid w:val="00127B74"/>
+    <w:rsid w:val="00DF3747"/>
     <w:pPr>
       <w:spacing w:before="240" w:after="60"/>
       <w:outlineLvl w:val="4"/>
@@ -24572,7 +24572,7 @@
     <w:uiPriority w:val="1"/>
     <w:semiHidden/>
     <w:unhideWhenUsed/>
-    <w:rsid w:val="00127B74"/>
+    <w:rsid w:val="00DF3747"/>
   </w:style>
   <w:style w:type="table" w:default="1" w:styleId="TableNormal">
     <w:name w:val="Normal Table"/>
@@ -24597,7 +24597,7 @@
     <w:uiPriority w:val="99"/>
     <w:semiHidden/>
     <w:unhideWhenUsed/>
-    <w:rsid w:val="00127B74"/>
+    <w:rsid w:val="00DF3747"/>
   </w:style>
   <w:style w:type="paragraph" w:customStyle="1" w:styleId="sDissolve">
     <w:name w:val="sDissolve:"/>
@@ -24647,7 +24647,7 @@
     <w:basedOn w:val="Normal"/>
     <w:link w:val="HeaderChar"/>
     <w:semiHidden/>
-    <w:rsid w:val="00127B74"/>
+    <w:rsid w:val="00DF3747"/>
     <w:pPr>
       <w:tabs>
         <w:tab w:val="center" w:pos="4320"/>
@@ -24672,7 +24672,7 @@
     <w:next w:val="Slugline"/>
     <w:uiPriority w:val="1"/>
     <w:qFormat/>
-    <w:rsid w:val="00127B74"/>
+    <w:rsid w:val="00DF3747"/>
     <w:rPr>
       <w:color w:val="2E74B5" w:themeColor="accent5" w:themeShade="BF"/>
     </w:rPr>
@@ -24682,7 +24682,7 @@
     <w:basedOn w:val="Normal"/>
     <w:link w:val="FooterChar"/>
     <w:semiHidden/>
-    <w:rsid w:val="00127B74"/>
+    <w:rsid w:val="00DF3747"/>
     <w:pPr>
       <w:tabs>
         <w:tab w:val="center" w:pos="4320"/>
@@ -24694,7 +24694,7 @@
     <w:name w:val="page number"/>
     <w:basedOn w:val="DefaultParagraphFont"/>
     <w:semiHidden/>
-    <w:rsid w:val="00127B74"/>
+    <w:rsid w:val="00DF3747"/>
   </w:style>
   <w:style w:type="paragraph" w:customStyle="1" w:styleId="CutTo">
     <w:name w:val="CutTo"/>
@@ -24702,7 +24702,7 @@
     <w:next w:val="Normal"/>
     <w:uiPriority w:val="1"/>
     <w:qFormat/>
-    <w:rsid w:val="00127B74"/>
+    <w:rsid w:val="00DF3747"/>
     <w:pPr>
       <w:keepNext/>
       <w:spacing w:before="240"/>
@@ -24741,7 +24741,7 @@
   <w:style w:type="paragraph" w:customStyle="1" w:styleId="ActBreak">
     <w:name w:val="ActBreak"/>
     <w:basedOn w:val="Notes"/>
-    <w:rsid w:val="00127B74"/>
+    <w:rsid w:val="00DF3747"/>
     <w:pPr>
       <w:outlineLvl w:val="0"/>
     </w:pPr>
@@ -24879,7 +24879,7 @@
     <w:link w:val="Heading4"/>
     <w:uiPriority w:val="9"/>
     <w:semiHidden/>
-    <w:rsid w:val="00127B74"/>
+    <w:rsid w:val="00DF3747"/>
     <w:rPr>
       <w:rFonts w:asciiTheme="minorHAnsi" w:eastAsiaTheme="minorEastAsia" w:hAnsiTheme="minorHAnsi" w:cstheme="minorBidi"/>
       <w:b/>
@@ -24894,7 +24894,7 @@
     <w:link w:val="Heading5"/>
     <w:uiPriority w:val="9"/>
     <w:semiHidden/>
-    <w:rsid w:val="00127B74"/>
+    <w:rsid w:val="00DF3747"/>
     <w:rPr>
       <w:rFonts w:asciiTheme="minorHAnsi" w:eastAsiaTheme="minorEastAsia" w:hAnsiTheme="minorHAnsi" w:cstheme="minorBidi"/>
       <w:b/>
@@ -24912,7 +24912,7 @@
     <w:link w:val="NotesChar"/>
     <w:uiPriority w:val="1"/>
     <w:qFormat/>
-    <w:rsid w:val="00127B74"/>
+    <w:rsid w:val="00DF3747"/>
     <w:pPr>
       <w:spacing w:before="240"/>
       <w:ind w:right="360"/>
@@ -24941,7 +24941,7 @@
     <w:basedOn w:val="DefaultParagraphFont"/>
     <w:link w:val="Footer"/>
     <w:semiHidden/>
-    <w:rsid w:val="00127B74"/>
+    <w:rsid w:val="00DF3747"/>
     <w:rPr>
       <w:rFonts w:ascii="Courier New" w:hAnsi="Courier New"/>
       <w:sz w:val="22"/>
@@ -24952,7 +24952,7 @@
     <w:basedOn w:val="DefaultParagraphFont"/>
     <w:link w:val="Header"/>
     <w:semiHidden/>
-    <w:rsid w:val="00127B74"/>
+    <w:rsid w:val="00DF3747"/>
     <w:rPr>
       <w:rFonts w:ascii="Courier New" w:hAnsi="Courier New"/>
       <w:sz w:val="22"/>
@@ -24964,7 +24964,7 @@
     <w:basedOn w:val="DefaultParagraphFont"/>
     <w:link w:val="Heading1"/>
     <w:semiHidden/>
-    <w:rsid w:val="00127B74"/>
+    <w:rsid w:val="00DF3747"/>
     <w:rPr>
       <w:rFonts w:ascii="Courier New" w:eastAsiaTheme="minorEastAsia" w:hAnsi="Courier New" w:cstheme="minorBidi"/>
       <w:b/>
@@ -24980,7 +24980,7 @@
     <w:aliases w:val="OldSummary Char,SummaryOld Char"/>
     <w:basedOn w:val="DefaultParagraphFont"/>
     <w:link w:val="Heading2"/>
-    <w:rsid w:val="00127B74"/>
+    <w:rsid w:val="00DF3747"/>
     <w:rPr>
       <w:rFonts w:ascii="Courier New" w:hAnsi="Courier New"/>
       <w:vanish/>
@@ -24993,7 +24993,7 @@
     <w:basedOn w:val="Notes"/>
     <w:next w:val="Normal"/>
     <w:uiPriority w:val="1"/>
-    <w:rsid w:val="00127B74"/>
+    <w:rsid w:val="00DF3747"/>
     <w:pPr>
       <w:outlineLvl w:val="1"/>
     </w:pPr>
@@ -25007,7 +25007,7 @@
     <w:basedOn w:val="DefaultParagraphFont"/>
     <w:link w:val="Heading3"/>
     <w:semiHidden/>
-    <w:rsid w:val="00127B74"/>
+    <w:rsid w:val="00DF3747"/>
     <w:rPr>
       <w:rFonts w:ascii="Courier New" w:eastAsiaTheme="minorEastAsia" w:hAnsi="Courier New" w:cstheme="minorBidi"/>
       <w:caps/>
@@ -25018,7 +25018,7 @@
   <w:style w:type="paragraph" w:styleId="NoSpacing">
     <w:name w:val="No Spacing"/>
     <w:uiPriority w:val="1"/>
-    <w:rsid w:val="00127B74"/>
+    <w:rsid w:val="00DF3747"/>
     <w:rPr>
       <w:rFonts w:ascii="Courier New" w:hAnsi="Courier New"/>
       <w:sz w:val="22"/>
@@ -25030,7 +25030,7 @@
     <w:next w:val="Normal"/>
     <w:link w:val="ActionChar"/>
     <w:qFormat/>
-    <w:rsid w:val="00127B74"/>
+    <w:rsid w:val="00DF3747"/>
     <w:pPr>
       <w:spacing w:before="120"/>
       <w:ind w:left="360" w:right="360"/>
@@ -25040,7 +25040,7 @@
   <w:style w:type="character" w:customStyle="1" w:styleId="ActionChar">
     <w:name w:val="Action Char"/>
     <w:link w:val="Action"/>
-    <w:rsid w:val="00127B74"/>
+    <w:rsid w:val="00DF3747"/>
     <w:rPr>
       <w:rFonts w:ascii="Courier New" w:hAnsi="Courier New"/>
       <w:sz w:val="22"/>
@@ -25051,7 +25051,7 @@
     <w:basedOn w:val="Normal"/>
     <w:next w:val="Dialog"/>
     <w:qFormat/>
-    <w:rsid w:val="00127B74"/>
+    <w:rsid w:val="00DF3747"/>
     <w:pPr>
       <w:keepNext/>
       <w:spacing w:before="240"/>
@@ -25067,7 +25067,7 @@
     <w:next w:val="Slugline"/>
     <w:uiPriority w:val="1"/>
     <w:semiHidden/>
-    <w:rsid w:val="00127B74"/>
+    <w:rsid w:val="00DF3747"/>
     <w:pPr>
       <w:keepNext/>
       <w:spacing w:before="240"/>
@@ -25082,7 +25082,7 @@
     <w:basedOn w:val="Normal"/>
     <w:next w:val="CharacterName"/>
     <w:qFormat/>
-    <w:rsid w:val="00127B74"/>
+    <w:rsid w:val="00DF3747"/>
     <w:pPr>
       <w:keepLines/>
       <w:ind w:left="1800" w:right="1800"/>
@@ -25093,7 +25093,7 @@
     <w:basedOn w:val="Normal"/>
     <w:next w:val="Dialog"/>
     <w:qFormat/>
-    <w:rsid w:val="00127B74"/>
+    <w:rsid w:val="00DF3747"/>
     <w:pPr>
       <w:keepNext/>
       <w:keepLines/>
@@ -25108,7 +25108,7 @@
     <w:autoRedefine/>
     <w:uiPriority w:val="1"/>
     <w:qFormat/>
-    <w:rsid w:val="00127B74"/>
+    <w:rsid w:val="00DF3747"/>
     <w:pPr>
       <w:keepNext/>
       <w:spacing w:before="240"/>
@@ -25136,7 +25136,7 @@
     <w:name w:val="Subtle Emphasis"/>
     <w:basedOn w:val="DefaultParagraphFont"/>
     <w:uiPriority w:val="19"/>
-    <w:rsid w:val="00127B74"/>
+    <w:rsid w:val="00DF3747"/>
     <w:rPr>
       <w:i/>
       <w:iCs/>
@@ -25147,7 +25147,7 @@
     <w:name w:val="Emphasis"/>
     <w:basedOn w:val="DefaultParagraphFont"/>
     <w:uiPriority w:val="20"/>
-    <w:rsid w:val="00127B74"/>
+    <w:rsid w:val="00DF3747"/>
     <w:rPr>
       <w:i/>
       <w:iCs/>
@@ -25157,7 +25157,7 @@
     <w:name w:val="Intense Emphasis"/>
     <w:basedOn w:val="DefaultParagraphFont"/>
     <w:uiPriority w:val="21"/>
-    <w:rsid w:val="00127B74"/>
+    <w:rsid w:val="00DF3747"/>
     <w:rPr>
       <w:i/>
       <w:iCs/>
@@ -25168,7 +25168,7 @@
     <w:name w:val="Strong"/>
     <w:basedOn w:val="DefaultParagraphFont"/>
     <w:uiPriority w:val="22"/>
-    <w:rsid w:val="00127B74"/>
+    <w:rsid w:val="00DF3747"/>
     <w:rPr>
       <w:b/>
       <w:bCs/>
@@ -25246,7 +25246,7 @@
     <w:name w:val="Subtle Reference"/>
     <w:basedOn w:val="DefaultParagraphFont"/>
     <w:uiPriority w:val="31"/>
-    <w:rsid w:val="00127B74"/>
+    <w:rsid w:val="00DF3747"/>
     <w:rPr>
       <w:smallCaps/>
       <w:color w:val="5A5A5A" w:themeColor="text1" w:themeTint="A5"/>
@@ -25256,7 +25256,7 @@
     <w:name w:val="Intense Reference"/>
     <w:basedOn w:val="DefaultParagraphFont"/>
     <w:uiPriority w:val="32"/>
-    <w:rsid w:val="00127B74"/>
+    <w:rsid w:val="00DF3747"/>
     <w:rPr>
       <w:b/>
       <w:bCs/>
@@ -25269,7 +25269,7 @@
     <w:name w:val="List Paragraph"/>
     <w:basedOn w:val="Normal"/>
     <w:uiPriority w:val="34"/>
-    <w:rsid w:val="00127B74"/>
+    <w:rsid w:val="00DF3747"/>
     <w:pPr>
       <w:ind w:left="720"/>
       <w:contextualSpacing/>
@@ -25282,7 +25282,7 @@
     <w:link w:val="ActBreakChar"/>
     <w:uiPriority w:val="1"/>
     <w:qFormat/>
-    <w:rsid w:val="00127B74"/>
+    <w:rsid w:val="00DF3747"/>
     <w:rPr>
       <w:rFonts w:eastAsiaTheme="minorEastAsia" w:cstheme="minorBidi"/>
       <w:b/>
@@ -25294,7 +25294,7 @@
     <w:name w:val="Slugline"/>
     <w:next w:val="Action"/>
     <w:qFormat/>
-    <w:rsid w:val="00127B74"/>
+    <w:rsid w:val="00DF3747"/>
     <w:pPr>
       <w:spacing w:before="240"/>
       <w:ind w:left="360" w:right="360"/>
@@ -25312,7 +25312,7 @@
     <w:next w:val="Slugline"/>
     <w:uiPriority w:val="1"/>
     <w:semiHidden/>
-    <w:rsid w:val="00127B74"/>
+    <w:rsid w:val="00DF3747"/>
     <w:pPr>
       <w:spacing w:before="240"/>
       <w:jc w:val="right"/>
@@ -25325,7 +25325,7 @@
     <w:name w:val="Dissolve Char"/>
     <w:link w:val="Dissolve"/>
     <w:uiPriority w:val="1"/>
-    <w:rsid w:val="00127B74"/>
+    <w:rsid w:val="00DF3747"/>
     <w:rPr>
       <w:rFonts w:ascii="Courier New" w:eastAsiaTheme="minorEastAsia" w:hAnsi="Courier New" w:cstheme="minorBidi"/>
       <w:caps/>
@@ -25351,7 +25351,7 @@
     <w:basedOn w:val="DefaultParagraphFont"/>
     <w:link w:val="ActBreak0"/>
     <w:uiPriority w:val="1"/>
-    <w:rsid w:val="00127B74"/>
+    <w:rsid w:val="00DF3747"/>
     <w:rPr>
       <w:rFonts w:ascii="Courier New" w:eastAsiaTheme="minorEastAsia" w:hAnsi="Courier New" w:cstheme="minorBidi"/>
       <w:b/>
@@ -25367,7 +25367,7 @@
     <w:next w:val="Action"/>
     <w:uiPriority w:val="1"/>
     <w:qFormat/>
-    <w:rsid w:val="00127B74"/>
+    <w:rsid w:val="00DF3747"/>
     <w:pPr>
       <w:outlineLvl w:val="3"/>
     </w:pPr>
@@ -25675,7 +25675,7 @@
   <wetp:taskpane dockstate="right" visibility="0" width="350" row="1">
     <wetp:webextensionref xmlns:r="http://schemas.openxmlformats.org/officeDocument/2006/relationships" r:id="rId1"/>
   </wetp:taskpane>
-  <wetp:taskpane dockstate="right" visibility="0" width="788" row="1">
+  <wetp:taskpane dockstate="right" visibility="0" width="548" row="1">
     <wetp:webextensionref xmlns:r="http://schemas.openxmlformats.org/officeDocument/2006/relationships" r:id="rId2"/>
   </wetp:taskpane>
 </wetp:taskpanes>

</xml_diff>